<commit_message>
Coerência de Titulos e alt de Algumas Imgs
</commit_message>
<xml_diff>
--- a/FranciscoGoncalves_GoncaloSilva/relatorio/relatório de LPI.docx
+++ b/FranciscoGoncalves_GoncaloSilva/relatorio/relatório de LPI.docx
@@ -165,18 +165,6 @@
     </w:p>
     <w:p>
       <w:pPr>
-        <w:rPr>
-          <w:rFonts w:ascii="Arial" w:hAnsi="Arial" w:cs="Arial"/>
-          <w:sz w:val="22"/>
-          <w:szCs w:val="22"/>
-        </w:rPr>
-      </w:pPr>
-    </w:p>
-    <w:p>
-      <w:pPr>
-        <w:tabs>
-          <w:tab w:val="left" w:pos="567"/>
-        </w:tabs>
         <w:rPr>
           <w:rFonts w:ascii="Arial" w:hAnsi="Arial" w:cs="Arial"/>
           <w:sz w:val="22"/>
@@ -2547,7 +2535,7 @@
           <w:noProof/>
         </w:rPr>
         <w:drawing>
-          <wp:inline distT="0" distB="0" distL="0" distR="0" wp14:anchorId="1ABF65E8" wp14:editId="4FB22D9A">
+          <wp:inline distT="0" distB="0" distL="0" distR="0" wp14:anchorId="1ABF65E8" wp14:editId="0176A389">
             <wp:extent cx="5400040" cy="3850005"/>
             <wp:effectExtent l="0" t="0" r="0" b="0"/>
             <wp:docPr id="199002813" name="Imagem 2" descr="Uma imagem com texto, captura de ecrã, diagrama, Tipo de letra&#10;&#10;Descrição gerada automaticamente"/>
@@ -2876,7 +2864,7 @@
           <w:szCs w:val="36"/>
         </w:rPr>
         <w:drawing>
-          <wp:inline distT="0" distB="0" distL="0" distR="0" wp14:anchorId="6399A7A9" wp14:editId="72A56F77">
+          <wp:inline distT="0" distB="0" distL="0" distR="0" wp14:anchorId="6399A7A9" wp14:editId="4B1F0E5B">
             <wp:extent cx="5400040" cy="3169245"/>
             <wp:effectExtent l="0" t="0" r="0" b="0"/>
             <wp:docPr id="1248960745" name="Imagem 1" descr="Uma imagem com texto, eletrónica, computador, captura de ecrã"/>
@@ -3017,7 +3005,19 @@
         <w:rPr>
           <w:rFonts w:ascii="Arial" w:hAnsi="Arial" w:cs="Arial"/>
         </w:rPr>
-        <w:t xml:space="preserve">, tem uma breve apresentação do que se pode encontrar no centro </w:t>
+        <w:t xml:space="preserve">, </w:t>
+      </w:r>
+      <w:r>
+        <w:rPr>
+          <w:rFonts w:ascii="Arial" w:hAnsi="Arial" w:cs="Arial"/>
+        </w:rPr>
+        <w:t>existe</w:t>
+      </w:r>
+      <w:r>
+        <w:rPr>
+          <w:rFonts w:ascii="Arial" w:hAnsi="Arial" w:cs="Arial"/>
+        </w:rPr>
+        <w:t xml:space="preserve"> uma breve apresentação do que se pode encontrar no centro </w:t>
       </w:r>
       <w:r>
         <w:rPr>
@@ -3082,15 +3082,12 @@
         </w:tabs>
       </w:pPr>
       <w:r>
-        <w:rPr>
-          <w:noProof/>
-        </w:rPr>
         <w:lastRenderedPageBreak/>
         <w:drawing>
-          <wp:inline distT="0" distB="0" distL="0" distR="0" wp14:anchorId="4D6590E0" wp14:editId="1800B9A2">
-            <wp:extent cx="5400040" cy="2841625"/>
-            <wp:effectExtent l="0" t="0" r="0" b="0"/>
-            <wp:docPr id="21857077" name="Imagem 1" descr="Uma imagem com texto, captura de ecrã, software, Página web&#10;&#10;Descrição gerada automaticamente"/>
+          <wp:inline distT="0" distB="0" distL="0" distR="0" wp14:anchorId="1A596492" wp14:editId="2400BB52">
+            <wp:extent cx="5400040" cy="3066415"/>
+            <wp:effectExtent l="0" t="0" r="0" b="635"/>
+            <wp:docPr id="945063670" name="Imagem 1" descr="Uma imagem com texto, captura de ecrã, Tipo de letra, número&#10;&#10;Descrição gerada automaticamente"/>
             <wp:cNvGraphicFramePr>
               <a:graphicFrameLocks xmlns:a="http://schemas.openxmlformats.org/drawingml/2006/main" noChangeAspect="1"/>
             </wp:cNvGraphicFramePr>
@@ -3098,7 +3095,7 @@
               <a:graphicData uri="http://schemas.openxmlformats.org/drawingml/2006/picture">
                 <pic:pic xmlns:pic="http://schemas.openxmlformats.org/drawingml/2006/picture">
                   <pic:nvPicPr>
-                    <pic:cNvPr id="21857077" name="Imagem 1" descr="Uma imagem com texto, captura de ecrã, software, Página web&#10;&#10;Descrição gerada automaticamente"/>
+                    <pic:cNvPr id="945063670" name="Imagem 1" descr="Uma imagem com texto, captura de ecrã, Tipo de letra, número&#10;&#10;Descrição gerada automaticamente"/>
                     <pic:cNvPicPr/>
                   </pic:nvPicPr>
                   <pic:blipFill>
@@ -3110,7 +3107,7 @@
                   <pic:spPr>
                     <a:xfrm>
                       <a:off x="0" y="0"/>
-                      <a:ext cx="5400040" cy="2841625"/>
+                      <a:ext cx="5400040" cy="3066415"/>
                     </a:xfrm>
                     <a:prstGeom prst="rect">
                       <a:avLst/>
@@ -3611,14 +3608,11 @@
         </w:tabs>
       </w:pPr>
       <w:r>
-        <w:rPr>
-          <w:noProof/>
-        </w:rPr>
         <w:drawing>
-          <wp:inline distT="0" distB="0" distL="0" distR="0" wp14:anchorId="7887DB88" wp14:editId="033057DC">
-            <wp:extent cx="5400040" cy="2991485"/>
+          <wp:inline distT="0" distB="0" distL="0" distR="0" wp14:anchorId="749D80B1" wp14:editId="2B14FAC4">
+            <wp:extent cx="5773502" cy="2924091"/>
             <wp:effectExtent l="0" t="0" r="0" b="0"/>
-            <wp:docPr id="538687195" name="Imagem 1" descr="Uma imagem com texto, captura de ecrã, design&#10;&#10;Descrição gerada automaticamente"/>
+            <wp:docPr id="2103576247" name="Imagem 1" descr="Uma imagem com texto, captura de ecrã, design&#10;&#10;Descrição gerada automaticamente"/>
             <wp:cNvGraphicFramePr>
               <a:graphicFrameLocks xmlns:a="http://schemas.openxmlformats.org/drawingml/2006/main" noChangeAspect="1"/>
             </wp:cNvGraphicFramePr>
@@ -3626,7 +3620,7 @@
               <a:graphicData uri="http://schemas.openxmlformats.org/drawingml/2006/picture">
                 <pic:pic xmlns:pic="http://schemas.openxmlformats.org/drawingml/2006/picture">
                   <pic:nvPicPr>
-                    <pic:cNvPr id="538687195" name="Imagem 1" descr="Uma imagem com texto, captura de ecrã, design&#10;&#10;Descrição gerada automaticamente"/>
+                    <pic:cNvPr id="2103576247" name="Imagem 1" descr="Uma imagem com texto, captura de ecrã, design&#10;&#10;Descrição gerada automaticamente"/>
                     <pic:cNvPicPr/>
                   </pic:nvPicPr>
                   <pic:blipFill>
@@ -3638,7 +3632,7 @@
                   <pic:spPr>
                     <a:xfrm>
                       <a:off x="0" y="0"/>
-                      <a:ext cx="5400040" cy="2991485"/>
+                      <a:ext cx="5793880" cy="2934412"/>
                     </a:xfrm>
                     <a:prstGeom prst="rect">
                       <a:avLst/>
@@ -4087,7 +4081,19 @@
         <w:rPr>
           <w:rFonts w:ascii="Arial" w:hAnsi="Arial" w:cs="Arial"/>
         </w:rPr>
-        <w:t>gerir inscrições de cursos</w:t>
+        <w:t>G</w:t>
+      </w:r>
+      <w:r>
+        <w:rPr>
+          <w:rFonts w:ascii="Arial" w:hAnsi="Arial" w:cs="Arial"/>
+        </w:rPr>
+        <w:t xml:space="preserve">erir </w:t>
+      </w:r>
+      <w:r>
+        <w:rPr>
+          <w:rFonts w:ascii="Arial" w:hAnsi="Arial" w:cs="Arial"/>
+        </w:rPr>
+        <w:t>Cursos de Formação</w:t>
       </w:r>
       <w:r>
         <w:rPr>
@@ -4160,15 +4166,12 @@
         <w:jc w:val="center"/>
       </w:pPr>
       <w:r>
-        <w:rPr>
-          <w:noProof/>
-        </w:rPr>
         <w:lastRenderedPageBreak/>
         <w:drawing>
-          <wp:inline distT="0" distB="0" distL="0" distR="0" wp14:anchorId="37B305C8" wp14:editId="4F79ACA0">
-            <wp:extent cx="5400040" cy="3599815"/>
-            <wp:effectExtent l="0" t="0" r="0" b="635"/>
-            <wp:docPr id="1662000547" name="Imagem 1" descr="Uma imagem com texto, captura de ecrã, software, Ícone de computador&#10;&#10;Descrição gerada automaticamente"/>
+          <wp:inline distT="0" distB="0" distL="0" distR="0" wp14:anchorId="31540EA7" wp14:editId="1FFB88A4">
+            <wp:extent cx="5400040" cy="3207385"/>
+            <wp:effectExtent l="0" t="0" r="0" b="0"/>
+            <wp:docPr id="1957226687" name="Imagem 1" descr="Uma imagem com texto, captura de ecrã, software, Ícone de computador&#10;&#10;Descrição gerada automaticamente"/>
             <wp:cNvGraphicFramePr>
               <a:graphicFrameLocks xmlns:a="http://schemas.openxmlformats.org/drawingml/2006/main" noChangeAspect="1"/>
             </wp:cNvGraphicFramePr>
@@ -4176,36 +4179,23 @@
               <a:graphicData uri="http://schemas.openxmlformats.org/drawingml/2006/picture">
                 <pic:pic xmlns:pic="http://schemas.openxmlformats.org/drawingml/2006/picture">
                   <pic:nvPicPr>
-                    <pic:cNvPr id="1662000547" name="Imagem 1" descr="Uma imagem com texto, captura de ecrã, software, Ícone de computador&#10;&#10;Descrição gerada automaticamente"/>
-                    <pic:cNvPicPr>
-                      <a:picLocks noChangeAspect="1" noChangeArrowheads="1"/>
-                    </pic:cNvPicPr>
+                    <pic:cNvPr id="1957226687" name="Imagem 1" descr="Uma imagem com texto, captura de ecrã, software, Ícone de computador&#10;&#10;Descrição gerada automaticamente"/>
+                    <pic:cNvPicPr/>
                   </pic:nvPicPr>
                   <pic:blipFill>
-                    <a:blip r:embed="rId13" cstate="print">
-                      <a:extLst>
-                        <a:ext uri="{28A0092B-C50C-407E-A947-70E740481C1C}">
-                          <a14:useLocalDpi xmlns:a14="http://schemas.microsoft.com/office/drawing/2010/main" val="0"/>
-                        </a:ext>
-                      </a:extLst>
-                    </a:blip>
-                    <a:srcRect/>
+                    <a:blip r:embed="rId13"/>
                     <a:stretch>
                       <a:fillRect/>
                     </a:stretch>
                   </pic:blipFill>
-                  <pic:spPr bwMode="auto">
+                  <pic:spPr>
                     <a:xfrm>
                       <a:off x="0" y="0"/>
-                      <a:ext cx="5400040" cy="3599815"/>
+                      <a:ext cx="5400040" cy="3207385"/>
                     </a:xfrm>
                     <a:prstGeom prst="rect">
                       <a:avLst/>
                     </a:prstGeom>
-                    <a:noFill/>
-                    <a:ln>
-                      <a:noFill/>
-                    </a:ln>
                   </pic:spPr>
                 </pic:pic>
               </a:graphicData>
@@ -4286,15 +4276,22 @@
         </w:tabs>
         <w:jc w:val="center"/>
       </w:pPr>
-      <w:r>
-        <w:rPr>
-          <w:noProof/>
-        </w:rPr>
+    </w:p>
+    <w:p>
+      <w:pPr>
+        <w:keepNext/>
+        <w:tabs>
+          <w:tab w:val="left" w:pos="567"/>
+          <w:tab w:val="left" w:pos="2049"/>
+        </w:tabs>
+        <w:jc w:val="center"/>
+      </w:pPr>
+      <w:r>
         <w:drawing>
-          <wp:inline distT="0" distB="0" distL="0" distR="0" wp14:anchorId="2BCF19AE" wp14:editId="685CC54C">
-            <wp:extent cx="5400040" cy="3063240"/>
-            <wp:effectExtent l="0" t="0" r="0" b="3810"/>
-            <wp:docPr id="522782769" name="Imagem 1" descr="Uma imagem com texto, captura de ecrã, software, Ícone de computador&#10;&#10;Descrição gerada automaticamente"/>
+          <wp:inline distT="0" distB="0" distL="0" distR="0" wp14:anchorId="641ACC53" wp14:editId="3546C1E0">
+            <wp:extent cx="5400040" cy="3023235"/>
+            <wp:effectExtent l="0" t="0" r="0" b="5715"/>
+            <wp:docPr id="904793920" name="Imagem 1" descr="Uma imagem com texto, captura de ecrã, software, Ícone de computador&#10;&#10;Descrição gerada automaticamente"/>
             <wp:cNvGraphicFramePr>
               <a:graphicFrameLocks xmlns:a="http://schemas.openxmlformats.org/drawingml/2006/main" noChangeAspect="1"/>
             </wp:cNvGraphicFramePr>
@@ -4302,7 +4299,7 @@
               <a:graphicData uri="http://schemas.openxmlformats.org/drawingml/2006/picture">
                 <pic:pic xmlns:pic="http://schemas.openxmlformats.org/drawingml/2006/picture">
                   <pic:nvPicPr>
-                    <pic:cNvPr id="522782769" name="Imagem 1" descr="Uma imagem com texto, captura de ecrã, software, Ícone de computador&#10;&#10;Descrição gerada automaticamente"/>
+                    <pic:cNvPr id="904793920" name="Imagem 1" descr="Uma imagem com texto, captura de ecrã, software, Ícone de computador&#10;&#10;Descrição gerada automaticamente"/>
                     <pic:cNvPicPr/>
                   </pic:nvPicPr>
                   <pic:blipFill>
@@ -4314,7 +4311,7 @@
                   <pic:spPr>
                     <a:xfrm>
                       <a:off x="0" y="0"/>
-                      <a:ext cx="5400040" cy="3063240"/>
+                      <a:ext cx="5400040" cy="3023235"/>
                     </a:xfrm>
                     <a:prstGeom prst="rect">
                       <a:avLst/>
@@ -4531,13 +4528,19 @@
         <w:rPr>
           <w:rFonts w:ascii="Arial" w:hAnsi="Arial" w:cs="Arial"/>
         </w:rPr>
-        <w:t xml:space="preserve"> formação para “fechada” e</w:t>
-      </w:r>
-      <w:r>
-        <w:rPr>
-          <w:rFonts w:ascii="Arial" w:hAnsi="Arial" w:cs="Arial"/>
-        </w:rPr>
-        <w:t xml:space="preserve"> “apagar </w:t>
+        <w:t xml:space="preserve"> formação para “fechada”</w:t>
+      </w:r>
+      <w:r>
+        <w:rPr>
+          <w:rFonts w:ascii="Arial" w:hAnsi="Arial" w:cs="Arial"/>
+        </w:rPr>
+        <w:t>,</w:t>
+      </w:r>
+      <w:r>
+        <w:rPr>
+          <w:rFonts w:ascii="Arial" w:hAnsi="Arial" w:cs="Arial"/>
+        </w:rPr>
+        <w:t xml:space="preserve"> apagar </w:t>
       </w:r>
       <w:r>
         <w:rPr>
@@ -4549,7 +4552,19 @@
         <w:rPr>
           <w:rFonts w:ascii="Arial" w:hAnsi="Arial" w:cs="Arial"/>
         </w:rPr>
-        <w:t xml:space="preserve"> formação”.</w:t>
+        <w:t xml:space="preserve"> formação</w:t>
+      </w:r>
+      <w:r>
+        <w:rPr>
+          <w:rFonts w:ascii="Arial" w:hAnsi="Arial" w:cs="Arial"/>
+        </w:rPr>
+        <w:t xml:space="preserve"> e gerir as inscrições do mesmo</w:t>
+      </w:r>
+      <w:r>
+        <w:rPr>
+          <w:rFonts w:ascii="Arial" w:hAnsi="Arial" w:cs="Arial"/>
+        </w:rPr>
+        <w:t>.</w:t>
       </w:r>
       <w:r>
         <w:rPr>
@@ -4591,19 +4606,7 @@
         <w:rPr>
           <w:rFonts w:ascii="Arial" w:hAnsi="Arial" w:cs="Arial"/>
         </w:rPr>
-        <w:t>. Não podendo ser alterad</w:t>
-      </w:r>
-      <w:r>
-        <w:rPr>
-          <w:rFonts w:ascii="Arial" w:hAnsi="Arial" w:cs="Arial"/>
-        </w:rPr>
-        <w:t>o</w:t>
-      </w:r>
-      <w:r>
-        <w:rPr>
-          <w:rFonts w:ascii="Arial" w:hAnsi="Arial" w:cs="Arial"/>
-        </w:rPr>
-        <w:t xml:space="preserve"> e mostrando os inscritos.</w:t>
+        <w:t>.</w:t>
       </w:r>
     </w:p>
     <w:p>
@@ -4629,6 +4632,7 @@
         <w:rPr>
           <w:noProof/>
         </w:rPr>
+        <w:lastRenderedPageBreak/>
         <w:drawing>
           <wp:inline distT="0" distB="0" distL="0" distR="0" wp14:anchorId="432845E1" wp14:editId="5C698C8C">
             <wp:extent cx="5400040" cy="3030855"/>
@@ -5611,15 +5615,12 @@
         </w:tabs>
       </w:pPr>
       <w:r>
-        <w:rPr>
-          <w:noProof/>
-        </w:rPr>
         <w:lastRenderedPageBreak/>
         <w:drawing>
-          <wp:inline distT="0" distB="0" distL="0" distR="0" wp14:anchorId="5307F037" wp14:editId="7665B6C7">
-            <wp:extent cx="5400040" cy="2374265"/>
-            <wp:effectExtent l="0" t="0" r="0" b="6985"/>
-            <wp:docPr id="1339768069" name="Imagem 1" descr="Uma imagem com texto, captura de ecrã, ecrã, software&#10;&#10;Descrição gerada automaticamente"/>
+          <wp:inline distT="0" distB="0" distL="0" distR="0" wp14:anchorId="5D98B125" wp14:editId="2EDD77D0">
+            <wp:extent cx="5475041" cy="2085975"/>
+            <wp:effectExtent l="0" t="0" r="0" b="0"/>
+            <wp:docPr id="1058591909" name="Imagem 1" descr="Uma imagem com texto, captura de ecrã, número, Tipo de letra&#10;&#10;Descrição gerada automaticamente"/>
             <wp:cNvGraphicFramePr>
               <a:graphicFrameLocks xmlns:a="http://schemas.openxmlformats.org/drawingml/2006/main" noChangeAspect="1"/>
             </wp:cNvGraphicFramePr>
@@ -5627,7 +5628,7 @@
               <a:graphicData uri="http://schemas.openxmlformats.org/drawingml/2006/picture">
                 <pic:pic xmlns:pic="http://schemas.openxmlformats.org/drawingml/2006/picture">
                   <pic:nvPicPr>
-                    <pic:cNvPr id="1339768069" name="Imagem 1" descr="Uma imagem com texto, captura de ecrã, ecrã, software&#10;&#10;Descrição gerada automaticamente"/>
+                    <pic:cNvPr id="1058591909" name="Imagem 1" descr="Uma imagem com texto, captura de ecrã, número, Tipo de letra&#10;&#10;Descrição gerada automaticamente"/>
                     <pic:cNvPicPr/>
                   </pic:nvPicPr>
                   <pic:blipFill>
@@ -5639,7 +5640,7 @@
                   <pic:spPr>
                     <a:xfrm>
                       <a:off x="0" y="0"/>
-                      <a:ext cx="5400040" cy="2374265"/>
+                      <a:ext cx="5476127" cy="2086389"/>
                     </a:xfrm>
                     <a:prstGeom prst="rect">
                       <a:avLst/>
@@ -5793,14 +5794,11 @@
         </w:tabs>
       </w:pPr>
       <w:r>
-        <w:rPr>
-          <w:noProof/>
-        </w:rPr>
         <w:drawing>
-          <wp:inline distT="0" distB="0" distL="0" distR="0" wp14:anchorId="40C74C77" wp14:editId="015B29DE">
-            <wp:extent cx="5400040" cy="2799080"/>
-            <wp:effectExtent l="0" t="0" r="0" b="1270"/>
-            <wp:docPr id="1274873430" name="Imagem 1" descr="Uma imagem com texto, captura de ecrã, software, Página web&#10;&#10;Descrição gerada automaticamente"/>
+          <wp:inline distT="0" distB="0" distL="0" distR="0" wp14:anchorId="2215AB52" wp14:editId="23B8A745">
+            <wp:extent cx="5400040" cy="3096895"/>
+            <wp:effectExtent l="0" t="0" r="0" b="8255"/>
+            <wp:docPr id="1504286268" name="Imagem 1" descr="Uma imagem com texto, captura de ecrã, software, Página web&#10;&#10;Descrição gerada automaticamente"/>
             <wp:cNvGraphicFramePr>
               <a:graphicFrameLocks xmlns:a="http://schemas.openxmlformats.org/drawingml/2006/main" noChangeAspect="1"/>
             </wp:cNvGraphicFramePr>
@@ -5808,7 +5806,7 @@
               <a:graphicData uri="http://schemas.openxmlformats.org/drawingml/2006/picture">
                 <pic:pic xmlns:pic="http://schemas.openxmlformats.org/drawingml/2006/picture">
                   <pic:nvPicPr>
-                    <pic:cNvPr id="1274873430" name="Imagem 1" descr="Uma imagem com texto, captura de ecrã, software, Página web&#10;&#10;Descrição gerada automaticamente"/>
+                    <pic:cNvPr id="1504286268" name="Imagem 1" descr="Uma imagem com texto, captura de ecrã, software, Página web&#10;&#10;Descrição gerada automaticamente"/>
                     <pic:cNvPicPr/>
                   </pic:nvPicPr>
                   <pic:blipFill>
@@ -5820,7 +5818,7 @@
                   <pic:spPr>
                     <a:xfrm>
                       <a:off x="0" y="0"/>
-                      <a:ext cx="5400040" cy="2799080"/>
+                      <a:ext cx="5400040" cy="3096895"/>
                     </a:xfrm>
                     <a:prstGeom prst="rect">
                       <a:avLst/>
@@ -5924,14 +5922,26 @@
         <w:rPr>
           <w:rFonts w:ascii="Arial" w:hAnsi="Arial" w:cs="Arial"/>
         </w:rPr>
-        <w:t xml:space="preserve"> formação para o aluno, podendo estar com o estado aceite, fechada, caso esteja aberta o aluno pode-se inscrever e </w:t>
+        <w:t xml:space="preserve"> formação para o aluno, podendo estar com o estado aceite, fechada, caso esteja aberta o aluno pode-se inscrever</w:t>
+      </w:r>
+      <w:r>
+        <w:rPr>
+          <w:rFonts w:ascii="Arial" w:hAnsi="Arial" w:cs="Arial"/>
+        </w:rPr>
+        <w:t xml:space="preserve"> no horário que escolhe, alterar horário</w:t>
+      </w:r>
+      <w:r>
+        <w:rPr>
+          <w:rFonts w:ascii="Arial" w:hAnsi="Arial" w:cs="Arial"/>
+        </w:rPr>
+        <w:t xml:space="preserve"> e d</w:t>
       </w:r>
       <w:proofErr w:type="spellStart"/>
       <w:r>
         <w:rPr>
           <w:rFonts w:ascii="Arial" w:hAnsi="Arial" w:cs="Arial"/>
         </w:rPr>
-        <w:t>desinscrever</w:t>
+        <w:t>esinscrever</w:t>
       </w:r>
       <w:proofErr w:type="spellEnd"/>
       <w:r>
@@ -6097,7 +6107,19 @@
           <w:rFonts w:ascii="Arial" w:hAnsi="Arial" w:cs="Arial"/>
         </w:rPr>
         <w:tab/>
-        <w:t xml:space="preserve">Na figura acima é mostrada a página relativa à alteração de palavras-        -passe que requer uma confirmação das mesmas para saber se são iguais com um mínimo de 8 caracteres. </w:t>
+        <w:t xml:space="preserve">Na figura acima é mostrada a página relativa à alteração de palavras-        -passe </w:t>
+      </w:r>
+      <w:r>
+        <w:rPr>
+          <w:rFonts w:ascii="Arial" w:hAnsi="Arial" w:cs="Arial"/>
+        </w:rPr>
+        <w:t xml:space="preserve">para acesso de administradores, </w:t>
+      </w:r>
+      <w:r>
+        <w:rPr>
+          <w:rFonts w:ascii="Arial" w:hAnsi="Arial" w:cs="Arial"/>
+        </w:rPr>
+        <w:t xml:space="preserve">que requer uma confirmação das mesmas para saber se são iguais com um mínimo de 8 caracteres. </w:t>
       </w:r>
     </w:p>
     <w:p>
@@ -6130,14 +6152,266 @@
     </w:p>
     <w:p>
       <w:pPr>
-        <w:tabs>
-          <w:tab w:val="left" w:pos="567"/>
-          <w:tab w:val="left" w:pos="2049"/>
-        </w:tabs>
-        <w:rPr>
-          <w:rFonts w:ascii="Arial" w:hAnsi="Arial" w:cs="Arial"/>
-        </w:rPr>
-      </w:pPr>
+        <w:keepNext/>
+        <w:tabs>
+          <w:tab w:val="left" w:pos="567"/>
+          <w:tab w:val="left" w:pos="2049"/>
+        </w:tabs>
+      </w:pPr>
+      <w:r>
+        <w:rPr>
+          <w:rFonts w:ascii="Arial" w:hAnsi="Arial" w:cs="Arial"/>
+        </w:rPr>
+        <w:drawing>
+          <wp:inline distT="0" distB="0" distL="0" distR="0" wp14:anchorId="136108F2" wp14:editId="78AD5609">
+            <wp:extent cx="5400040" cy="2145665"/>
+            <wp:effectExtent l="0" t="0" r="0" b="6985"/>
+            <wp:docPr id="442265393" name="Imagem 1" descr="Uma imagem com texto, captura de ecrã, software, número&#10;&#10;Descrição gerada automaticamente"/>
+            <wp:cNvGraphicFramePr>
+              <a:graphicFrameLocks xmlns:a="http://schemas.openxmlformats.org/drawingml/2006/main" noChangeAspect="1"/>
+            </wp:cNvGraphicFramePr>
+            <a:graphic xmlns:a="http://schemas.openxmlformats.org/drawingml/2006/main">
+              <a:graphicData uri="http://schemas.openxmlformats.org/drawingml/2006/picture">
+                <pic:pic xmlns:pic="http://schemas.openxmlformats.org/drawingml/2006/picture">
+                  <pic:nvPicPr>
+                    <pic:cNvPr id="442265393" name="Imagem 1" descr="Uma imagem com texto, captura de ecrã, software, número&#10;&#10;Descrição gerada automaticamente"/>
+                    <pic:cNvPicPr/>
+                  </pic:nvPicPr>
+                  <pic:blipFill>
+                    <a:blip r:embed="rId24"/>
+                    <a:stretch>
+                      <a:fillRect/>
+                    </a:stretch>
+                  </pic:blipFill>
+                  <pic:spPr>
+                    <a:xfrm>
+                      <a:off x="0" y="0"/>
+                      <a:ext cx="5400040" cy="2145665"/>
+                    </a:xfrm>
+                    <a:prstGeom prst="rect">
+                      <a:avLst/>
+                    </a:prstGeom>
+                  </pic:spPr>
+                </pic:pic>
+              </a:graphicData>
+            </a:graphic>
+          </wp:inline>
+        </w:drawing>
+      </w:r>
+    </w:p>
+    <w:p>
+      <w:pPr>
+        <w:pStyle w:val="Legenda"/>
+        <w:jc w:val="center"/>
+        <w:rPr>
+          <w:rFonts w:ascii="Arial" w:hAnsi="Arial" w:cs="Arial"/>
+          <w:color w:val="auto"/>
+        </w:rPr>
+      </w:pPr>
+      <w:r>
+        <w:rPr>
+          <w:color w:val="auto"/>
+        </w:rPr>
+        <w:t xml:space="preserve">Figura </w:t>
+      </w:r>
+      <w:r>
+        <w:rPr>
+          <w:color w:val="auto"/>
+        </w:rPr>
+        <w:fldChar w:fldCharType="begin"/>
+      </w:r>
+      <w:r>
+        <w:rPr>
+          <w:color w:val="auto"/>
+        </w:rPr>
+        <w:instrText xml:space="preserve"> SEQ Figura \* ARABIC </w:instrText>
+      </w:r>
+      <w:r>
+        <w:rPr>
+          <w:color w:val="auto"/>
+        </w:rPr>
+        <w:fldChar w:fldCharType="separate"/>
+      </w:r>
+      <w:r>
+        <w:rPr>
+          <w:noProof/>
+          <w:color w:val="auto"/>
+        </w:rPr>
+        <w:t>21</w:t>
+      </w:r>
+      <w:r>
+        <w:rPr>
+          <w:color w:val="auto"/>
+        </w:rPr>
+        <w:fldChar w:fldCharType="end"/>
+      </w:r>
+      <w:r>
+        <w:rPr>
+          <w:color w:val="auto"/>
+        </w:rPr>
+        <w:t xml:space="preserve"> - Página Gestão de Inscrições</w:t>
+      </w:r>
+    </w:p>
+    <w:p>
+      <w:pPr>
+        <w:tabs>
+          <w:tab w:val="left" w:pos="567"/>
+          <w:tab w:val="left" w:pos="2049"/>
+        </w:tabs>
+        <w:rPr>
+          <w:rFonts w:ascii="Arial" w:hAnsi="Arial" w:cs="Arial"/>
+        </w:rPr>
+      </w:pPr>
+    </w:p>
+    <w:p>
+      <w:pPr>
+        <w:tabs>
+          <w:tab w:val="left" w:pos="567"/>
+          <w:tab w:val="left" w:pos="2049"/>
+        </w:tabs>
+        <w:rPr>
+          <w:rFonts w:ascii="Arial" w:hAnsi="Arial" w:cs="Arial"/>
+        </w:rPr>
+      </w:pPr>
+      <w:r>
+        <w:rPr>
+          <w:rFonts w:ascii="Arial" w:hAnsi="Arial" w:cs="Arial"/>
+        </w:rPr>
+        <w:tab/>
+        <w:t>Nesta figura está a página relativa à gestão das Inscrições num certo curso, que surge quando o administrador clica no botão “Gerir Inscrições” na página da figura 10 e 11. Sendo possível ir para uma página de inscrição no curso, validar a inscrição, eliminar, ou alterar entre horário noturno e diurno.</w:t>
+      </w:r>
+    </w:p>
+    <w:p>
+      <w:pPr>
+        <w:tabs>
+          <w:tab w:val="left" w:pos="567"/>
+          <w:tab w:val="left" w:pos="2049"/>
+        </w:tabs>
+        <w:rPr>
+          <w:rFonts w:ascii="Arial" w:hAnsi="Arial" w:cs="Arial"/>
+        </w:rPr>
+      </w:pPr>
+    </w:p>
+    <w:p>
+      <w:pPr>
+        <w:keepNext/>
+        <w:tabs>
+          <w:tab w:val="left" w:pos="567"/>
+          <w:tab w:val="left" w:pos="2049"/>
+        </w:tabs>
+      </w:pPr>
+      <w:r>
+        <w:rPr>
+          <w:rFonts w:ascii="Arial" w:hAnsi="Arial" w:cs="Arial"/>
+        </w:rPr>
+        <w:drawing>
+          <wp:inline distT="0" distB="0" distL="0" distR="0" wp14:anchorId="025FB1CE" wp14:editId="04BBD2EF">
+            <wp:extent cx="5400040" cy="2912110"/>
+            <wp:effectExtent l="0" t="0" r="0" b="2540"/>
+            <wp:docPr id="1649844475" name="Imagem 1" descr="Uma imagem com texto, captura de ecrã, software, Website&#10;&#10;Descrição gerada automaticamente"/>
+            <wp:cNvGraphicFramePr>
+              <a:graphicFrameLocks xmlns:a="http://schemas.openxmlformats.org/drawingml/2006/main" noChangeAspect="1"/>
+            </wp:cNvGraphicFramePr>
+            <a:graphic xmlns:a="http://schemas.openxmlformats.org/drawingml/2006/main">
+              <a:graphicData uri="http://schemas.openxmlformats.org/drawingml/2006/picture">
+                <pic:pic xmlns:pic="http://schemas.openxmlformats.org/drawingml/2006/picture">
+                  <pic:nvPicPr>
+                    <pic:cNvPr id="1649844475" name="Imagem 1" descr="Uma imagem com texto, captura de ecrã, software, Website&#10;&#10;Descrição gerada automaticamente"/>
+                    <pic:cNvPicPr/>
+                  </pic:nvPicPr>
+                  <pic:blipFill>
+                    <a:blip r:embed="rId25"/>
+                    <a:stretch>
+                      <a:fillRect/>
+                    </a:stretch>
+                  </pic:blipFill>
+                  <pic:spPr>
+                    <a:xfrm>
+                      <a:off x="0" y="0"/>
+                      <a:ext cx="5400040" cy="2912110"/>
+                    </a:xfrm>
+                    <a:prstGeom prst="rect">
+                      <a:avLst/>
+                    </a:prstGeom>
+                  </pic:spPr>
+                </pic:pic>
+              </a:graphicData>
+            </a:graphic>
+          </wp:inline>
+        </w:drawing>
+      </w:r>
+    </w:p>
+    <w:p>
+      <w:pPr>
+        <w:pStyle w:val="Legenda"/>
+        <w:jc w:val="center"/>
+        <w:rPr>
+          <w:rFonts w:ascii="Arial" w:hAnsi="Arial" w:cs="Arial"/>
+          <w:color w:val="auto"/>
+        </w:rPr>
+      </w:pPr>
+      <w:r>
+        <w:rPr>
+          <w:color w:val="auto"/>
+        </w:rPr>
+        <w:t xml:space="preserve">Figura </w:t>
+      </w:r>
+      <w:r>
+        <w:rPr>
+          <w:color w:val="auto"/>
+        </w:rPr>
+        <w:fldChar w:fldCharType="begin"/>
+      </w:r>
+      <w:r>
+        <w:rPr>
+          <w:color w:val="auto"/>
+        </w:rPr>
+        <w:instrText xml:space="preserve"> SEQ Figura \* ARABIC </w:instrText>
+      </w:r>
+      <w:r>
+        <w:rPr>
+          <w:color w:val="auto"/>
+        </w:rPr>
+        <w:fldChar w:fldCharType="separate"/>
+      </w:r>
+      <w:r>
+        <w:rPr>
+          <w:noProof/>
+          <w:color w:val="auto"/>
+        </w:rPr>
+        <w:t>22</w:t>
+      </w:r>
+      <w:r>
+        <w:rPr>
+          <w:color w:val="auto"/>
+        </w:rPr>
+        <w:fldChar w:fldCharType="end"/>
+      </w:r>
+      <w:r>
+        <w:rPr>
+          <w:color w:val="auto"/>
+        </w:rPr>
+        <w:t xml:space="preserve"> – Página de Inscrição de Utilizador num Curso</w:t>
+      </w:r>
+    </w:p>
+    <w:p>
+      <w:pPr>
+        <w:tabs>
+          <w:tab w:val="left" w:pos="567"/>
+          <w:tab w:val="left" w:pos="2049"/>
+        </w:tabs>
+        <w:rPr>
+          <w:rFonts w:ascii="Arial" w:hAnsi="Arial" w:cs="Arial"/>
+          <w:u w:val="single"/>
+        </w:rPr>
+      </w:pPr>
+      <w:r>
+        <w:rPr>
+          <w:rFonts w:ascii="Arial" w:hAnsi="Arial" w:cs="Arial"/>
+        </w:rPr>
+        <w:tab/>
+        <w:t>Ao clicar na figura de inscrição da figura 21, o administrador pode confirmar os dados da inscrição que está prestes a fazer.</w:t>
+      </w:r>
     </w:p>
     <w:p>
       <w:pPr>
@@ -6294,6 +6568,7 @@
         <w:rPr>
           <w:color w:val="auto"/>
         </w:rPr>
+        <w:lastRenderedPageBreak/>
         <w:t>Análise Cr</w:t>
       </w:r>
       <w:r>
@@ -6628,6 +6903,7 @@
         <w:rPr>
           <w:color w:val="auto"/>
         </w:rPr>
+        <w:lastRenderedPageBreak/>
         <w:t>Conclusão</w:t>
       </w:r>
       <w:bookmarkEnd w:id="44"/>

</xml_diff>